<commit_message>
Update Md. Nayamul Islam CV documents
Revised versions of Md. Nayamul Islam's CV in both .docx and .pdf formats have been added, reflecting recent updates or corrections.
</commit_message>
<xml_diff>
--- a/Final CV/New folder/Md. Nayamul Islam .docx
+++ b/Final CV/New folder/Md. Nayamul Islam .docx
@@ -946,6 +946,26 @@
         <w:rPr>
           <w:rFonts w:ascii="Times New Roman" w:hAnsi="Times New Roman" w:cs="Times New Roman"/>
         </w:rPr>
+        <w:t xml:space="preserve"> for </w:t>
+      </w:r>
+      <w:r>
+        <w:rPr>
+          <w:rFonts w:ascii="Times New Roman" w:hAnsi="Times New Roman" w:cs="Times New Roman"/>
+          <w:b/>
+          <w:bCs/>
+        </w:rPr>
+        <w:t>Oracle Apex</w:t>
+      </w:r>
+      <w:r>
+        <w:rPr>
+          <w:rFonts w:ascii="Times New Roman" w:hAnsi="Times New Roman" w:cs="Times New Roman"/>
+        </w:rPr>
+        <w:t xml:space="preserve"> Software</w:t>
+      </w:r>
+      <w:r>
+        <w:rPr>
+          <w:rFonts w:ascii="Times New Roman" w:hAnsi="Times New Roman" w:cs="Times New Roman"/>
+        </w:rPr>
         <w:t>,</w:t>
       </w:r>
       <w:r>
@@ -1330,44 +1350,7 @@
             <w14:round/>
           </w14:textOutline>
         </w:rPr>
-        <w:t>.</w:t>
-      </w:r>
-    </w:p>
-    <w:p>
-      <w:pPr>
-        <w:pStyle w:val="BodyText"/>
-        <w:numPr>
-          <w:ilvl w:val="0"/>
-          <w:numId w:val="18"/>
-        </w:numPr>
-        <w:spacing w:line="360" w:lineRule="auto"/>
-        <w:rPr>
-          <w:rFonts w:ascii="Times New Roman" w:hAnsi="Times New Roman" w:cs="Times New Roman"/>
-        </w:rPr>
-      </w:pPr>
-      <w:r>
-        <w:rPr>
-          <w:rFonts w:ascii="Times New Roman" w:hAnsi="Times New Roman" w:cs="Times New Roman"/>
-          <w:b/>
-          <w:bCs/>
-        </w:rPr>
-        <w:t>Database Management:</w:t>
-      </w:r>
-      <w:r>
-        <w:rPr>
-          <w:rFonts w:ascii="Times New Roman" w:hAnsi="Times New Roman" w:cs="Times New Roman"/>
-          <w:b/>
-          <w:bCs/>
-        </w:rPr>
-        <w:t xml:space="preserve"> </w:t>
-      </w:r>
-      <w:r>
-        <w:rPr>
-          <w:rFonts w:ascii="Times New Roman" w:hAnsi="Times New Roman" w:cs="Times New Roman"/>
-          <w:b/>
-          <w:bCs/>
-        </w:rPr>
-        <w:t xml:space="preserve"> </w:t>
+        <w:t>, Oracle Apex</w:t>
       </w:r>
       <w:r>
         <w:rPr>
@@ -1384,7 +1367,7 @@
             <w14:round/>
           </w14:textOutline>
         </w:rPr>
-        <w:t>MySQL, Oracle.</w:t>
+        <w:t>.</w:t>
       </w:r>
     </w:p>
     <w:p>
@@ -1395,6 +1378,35 @@
           <w:numId w:val="18"/>
         </w:numPr>
         <w:spacing w:line="360" w:lineRule="auto"/>
+        <w:rPr>
+          <w:rFonts w:ascii="Times New Roman" w:hAnsi="Times New Roman" w:cs="Times New Roman"/>
+        </w:rPr>
+      </w:pPr>
+      <w:r>
+        <w:rPr>
+          <w:rFonts w:ascii="Times New Roman" w:hAnsi="Times New Roman" w:cs="Times New Roman"/>
+          <w:b/>
+          <w:bCs/>
+        </w:rPr>
+        <w:t>Database Management:</w:t>
+      </w:r>
+      <w:r>
+        <w:rPr>
+          <w:rFonts w:ascii="Times New Roman" w:hAnsi="Times New Roman" w:cs="Times New Roman"/>
+          <w:b/>
+          <w:bCs/>
+        </w:rPr>
+        <w:t xml:space="preserve"> </w:t>
+      </w:r>
+      <w:r>
+        <w:rPr>
+          <w:rFonts w:ascii="Times New Roman" w:hAnsi="Times New Roman" w:cs="Times New Roman"/>
+          <w:b/>
+          <w:bCs/>
+        </w:rPr>
+        <w:t xml:space="preserve"> </w:t>
+      </w:r>
+      <w:r>
         <w:rPr>
           <w:rFonts w:ascii="Times New Roman" w:hAnsi="Times New Roman" w:cs="Times New Roman"/>
           <w:color w:val="000000" w:themeColor="text1"/>
@@ -1409,22 +1421,17 @@
             <w14:round/>
           </w14:textOutline>
         </w:rPr>
-      </w:pPr>
-      <w:r>
-        <w:rPr>
-          <w:rFonts w:ascii="Times New Roman" w:hAnsi="Times New Roman" w:cs="Times New Roman"/>
-          <w:b/>
-          <w:bCs/>
-        </w:rPr>
-        <w:t>IDE&amp; Tools:</w:t>
-      </w:r>
-      <w:r>
-        <w:rPr>
-          <w:rFonts w:ascii="Times New Roman" w:hAnsi="Times New Roman" w:cs="Times New Roman"/>
-        </w:rPr>
-        <w:t xml:space="preserve"> </w:t>
-      </w:r>
-      <w:r>
+        <w:t>MySQL, Oracle.</w:t>
+      </w:r>
+    </w:p>
+    <w:p>
+      <w:pPr>
+        <w:pStyle w:val="BodyText"/>
+        <w:numPr>
+          <w:ilvl w:val="0"/>
+          <w:numId w:val="18"/>
+        </w:numPr>
+        <w:spacing w:line="360" w:lineRule="auto"/>
         <w:rPr>
           <w:rFonts w:ascii="Times New Roman" w:hAnsi="Times New Roman" w:cs="Times New Roman"/>
           <w:color w:val="000000" w:themeColor="text1"/>
@@ -1439,7 +1446,20 @@
             <w14:round/>
           </w14:textOutline>
         </w:rPr>
-        <w:t>Visual Studio Code, Android Studio, IntelliJ IDEA, Postman</w:t>
+      </w:pPr>
+      <w:r>
+        <w:rPr>
+          <w:rFonts w:ascii="Times New Roman" w:hAnsi="Times New Roman" w:cs="Times New Roman"/>
+          <w:b/>
+          <w:bCs/>
+        </w:rPr>
+        <w:t>IDE&amp; Tools:</w:t>
+      </w:r>
+      <w:r>
+        <w:rPr>
+          <w:rFonts w:ascii="Times New Roman" w:hAnsi="Times New Roman" w:cs="Times New Roman"/>
+        </w:rPr>
+        <w:t xml:space="preserve"> </w:t>
       </w:r>
       <w:r>
         <w:rPr>
@@ -1456,17 +1476,9 @@
             <w14:round/>
           </w14:textOutline>
         </w:rPr>
-        <w:t>.</w:t>
-      </w:r>
-    </w:p>
-    <w:p>
-      <w:pPr>
-        <w:pStyle w:val="BodyText"/>
-        <w:numPr>
-          <w:ilvl w:val="0"/>
-          <w:numId w:val="18"/>
-        </w:numPr>
-        <w:spacing w:line="360" w:lineRule="auto"/>
+        <w:t>Visual Studio Code, Android Studio, IntelliJ IDEA, Postman</w:t>
+      </w:r>
+      <w:r>
         <w:rPr>
           <w:rFonts w:ascii="Times New Roman" w:hAnsi="Times New Roman" w:cs="Times New Roman"/>
           <w:color w:val="000000" w:themeColor="text1"/>
@@ -1481,36 +1493,19 @@
             <w14:round/>
           </w14:textOutline>
         </w:rPr>
-      </w:pPr>
-      <w:r>
-        <w:rPr>
-          <w:rFonts w:ascii="Times New Roman" w:hAnsi="Times New Roman" w:cs="Times New Roman"/>
-          <w:b/>
-          <w:bCs/>
-        </w:rPr>
-        <w:t>Cloud Services</w:t>
-      </w:r>
-      <w:r>
-        <w:rPr>
-          <w:rFonts w:ascii="Times New Roman" w:hAnsi="Times New Roman" w:cs="Times New Roman"/>
-          <w:b/>
-          <w:bCs/>
-        </w:rPr>
-        <w:t>:</w:t>
-      </w:r>
-      <w:r>
-        <w:rPr>
-          <w:rFonts w:ascii="Times New Roman" w:hAnsi="Times New Roman" w:cs="Times New Roman"/>
-          <w:b/>
-          <w:bCs/>
-        </w:rPr>
-        <w:t xml:space="preserve"> </w:t>
-      </w:r>
-      <w:r>
-        <w:rPr>
-          <w:rFonts w:ascii="Times New Roman" w:hAnsi="Times New Roman" w:cs="Times New Roman"/>
-          <w:b/>
-          <w:bCs/>
+        <w:t>.</w:t>
+      </w:r>
+    </w:p>
+    <w:p>
+      <w:pPr>
+        <w:pStyle w:val="BodyText"/>
+        <w:numPr>
+          <w:ilvl w:val="0"/>
+          <w:numId w:val="18"/>
+        </w:numPr>
+        <w:spacing w:line="360" w:lineRule="auto"/>
+        <w:rPr>
+          <w:rFonts w:ascii="Times New Roman" w:hAnsi="Times New Roman" w:cs="Times New Roman"/>
           <w:color w:val="000000" w:themeColor="text1"/>
           <w14:shadow w14:blurRad="38100" w14:dist="19050" w14:dir="2700000" w14:sx="100000" w14:sy="100000" w14:kx="0" w14:ky="0" w14:algn="tl">
             <w14:schemeClr w14:val="dk1">
@@ -1523,11 +1518,28 @@
             <w14:round/>
           </w14:textOutline>
         </w:rPr>
+      </w:pPr>
+      <w:r>
+        <w:rPr>
+          <w:rFonts w:ascii="Times New Roman" w:hAnsi="Times New Roman" w:cs="Times New Roman"/>
+          <w:b/>
+          <w:bCs/>
+        </w:rPr>
+        <w:t>Cloud Services:</w:t>
+      </w:r>
+      <w:r>
+        <w:rPr>
+          <w:rFonts w:ascii="Times New Roman" w:hAnsi="Times New Roman" w:cs="Times New Roman"/>
+          <w:b/>
+          <w:bCs/>
+        </w:rPr>
         <w:t xml:space="preserve"> </w:t>
       </w:r>
       <w:r>
         <w:rPr>
           <w:rFonts w:ascii="Times New Roman" w:hAnsi="Times New Roman" w:cs="Times New Roman"/>
+          <w:b/>
+          <w:bCs/>
           <w:color w:val="000000" w:themeColor="text1"/>
           <w14:shadow w14:blurRad="38100" w14:dist="19050" w14:dir="2700000" w14:sx="100000" w14:sy="100000" w14:kx="0" w14:ky="0" w14:algn="tl">
             <w14:schemeClr w14:val="dk1">
@@ -1540,7 +1552,7 @@
             <w14:round/>
           </w14:textOutline>
         </w:rPr>
-        <w:t>AW</w:t>
+        <w:t xml:space="preserve"> </w:t>
       </w:r>
       <w:r>
         <w:rPr>
@@ -1557,7 +1569,7 @@
             <w14:round/>
           </w14:textOutline>
         </w:rPr>
-        <w:t>S</w:t>
+        <w:t>AW</w:t>
       </w:r>
       <w:r>
         <w:rPr>
@@ -1574,7 +1586,7 @@
             <w14:round/>
           </w14:textOutline>
         </w:rPr>
-        <w:t xml:space="preserve"> EC</w:t>
+        <w:t>S</w:t>
       </w:r>
       <w:r>
         <w:rPr>
@@ -1591,7 +1603,7 @@
             <w14:round/>
           </w14:textOutline>
         </w:rPr>
-        <w:t>2,</w:t>
+        <w:t xml:space="preserve"> EC2,</w:t>
       </w:r>
       <w:r>
         <w:rPr>
@@ -1625,24 +1637,7 @@
             <w14:round/>
           </w14:textOutline>
         </w:rPr>
-        <w:t>Elastic</w:t>
-      </w:r>
-      <w:r>
-        <w:rPr>
-          <w:rFonts w:ascii="Times New Roman" w:hAnsi="Times New Roman" w:cs="Times New Roman"/>
-          <w:color w:val="000000" w:themeColor="text1"/>
-          <w14:shadow w14:blurRad="38100" w14:dist="19050" w14:dir="2700000" w14:sx="100000" w14:sy="100000" w14:kx="0" w14:ky="0" w14:algn="tl">
-            <w14:schemeClr w14:val="dk1">
-              <w14:alpha w14:val="60000"/>
-            </w14:schemeClr>
-          </w14:shadow>
-          <w14:textOutline w14:w="0" w14:cap="flat" w14:cmpd="sng" w14:algn="ctr">
-            <w14:noFill/>
-            <w14:prstDash w14:val="solid"/>
-            <w14:round/>
-          </w14:textOutline>
-        </w:rPr>
-        <w:t xml:space="preserve"> Beanstalk</w:t>
+        <w:t>Elastic Beanstalk</w:t>
       </w:r>
       <w:r>
         <w:rPr>
@@ -2190,6 +2185,7 @@
         <w:rPr>
           <w:rFonts w:ascii="Times New Roman" w:hAnsi="Times New Roman" w:cs="Times New Roman"/>
         </w:rPr>
+        <w:lastRenderedPageBreak/>
         <w:t>The Merchandise Management ERP System is a web application featuring inventory and order management, supplier tracking, role-based user management, and responsive design</w:t>
       </w:r>
     </w:p>
@@ -3324,16 +3320,16 @@
         <mc:AlternateContent>
           <mc:Choice Requires="wps">
             <w:drawing>
-              <wp:anchor distT="0" distB="0" distL="114300" distR="114300" simplePos="0" relativeHeight="251666432" behindDoc="0" locked="0" layoutInCell="1" allowOverlap="1" wp14:anchorId="0C8DD2BD" wp14:editId="0130259D">
+              <wp:anchor distT="0" distB="0" distL="114300" distR="114300" simplePos="0" relativeHeight="251666432" behindDoc="0" locked="0" layoutInCell="1" allowOverlap="1" wp14:anchorId="0C8DD2BD" wp14:editId="50B22086">
                 <wp:simplePos x="0" y="0"/>
                 <wp:positionH relativeFrom="margin">
-                  <wp:posOffset>3615070</wp:posOffset>
+                  <wp:posOffset>3615526</wp:posOffset>
                 </wp:positionH>
                 <wp:positionV relativeFrom="paragraph">
-                  <wp:posOffset>28339</wp:posOffset>
+                  <wp:posOffset>28575</wp:posOffset>
                 </wp:positionV>
-                <wp:extent cx="2808732" cy="935665"/>
-                <wp:effectExtent l="0" t="0" r="0" b="0"/>
+                <wp:extent cx="3001252" cy="935665"/>
+                <wp:effectExtent l="0" t="0" r="8890" b="0"/>
                 <wp:wrapNone/>
                 <wp:docPr id="744547638" name="Text Box 9"/>
                 <wp:cNvGraphicFramePr/>
@@ -3344,7 +3340,7 @@
                       <wps:spPr>
                         <a:xfrm>
                           <a:off x="0" y="0"/>
-                          <a:ext cx="2808732" cy="935665"/>
+                          <a:ext cx="3001252" cy="935665"/>
                         </a:xfrm>
                         <a:prstGeom prst="rect">
                           <a:avLst/>
@@ -3402,26 +3398,6 @@
                                 <w:sz w:val="22"/>
                                 <w:szCs w:val="22"/>
                               </w:rPr>
-                              <w:t>Major: Philosophy</w:t>
-                            </w:r>
-                          </w:p>
-                          <w:p>
-                            <w:pPr>
-                              <w:pStyle w:val="BodyText"/>
-                              <w:spacing w:line="276" w:lineRule="auto"/>
-                              <w:ind w:left="720" w:firstLine="360"/>
-                              <w:rPr>
-                                <w:rFonts w:ascii="Times New Roman" w:hAnsi="Times New Roman" w:cs="Times New Roman"/>
-                                <w:sz w:val="22"/>
-                                <w:szCs w:val="22"/>
-                              </w:rPr>
-                            </w:pPr>
-                            <w:r>
-                              <w:rPr>
-                                <w:rFonts w:ascii="Times New Roman" w:hAnsi="Times New Roman" w:cs="Times New Roman"/>
-                                <w:sz w:val="22"/>
-                                <w:szCs w:val="22"/>
-                              </w:rPr>
                               <w:t>Passing Year: 2020</w:t>
                             </w:r>
                           </w:p>
@@ -3432,17 +3408,55 @@
                               <w:ind w:left="720" w:firstLine="360"/>
                               <w:rPr>
                                 <w:rFonts w:ascii="Times New Roman" w:hAnsi="Times New Roman" w:cs="Times New Roman"/>
-                                <w:sz w:val="22"/>
-                                <w:szCs w:val="22"/>
+                                <w:sz w:val="24"/>
+                                <w:szCs w:val="24"/>
                               </w:rPr>
                             </w:pPr>
                             <w:r>
                               <w:rPr>
                                 <w:rFonts w:ascii="Times New Roman" w:hAnsi="Times New Roman" w:cs="Times New Roman"/>
-                                <w:sz w:val="22"/>
-                                <w:szCs w:val="22"/>
+                                <w:sz w:val="24"/>
+                                <w:szCs w:val="24"/>
                               </w:rPr>
                               <w:t>University of Dhaka, Bangladesh.</w:t>
+                            </w:r>
+                          </w:p>
+                          <w:p>
+                            <w:pPr>
+                              <w:pStyle w:val="BodyText"/>
+                              <w:spacing w:line="276" w:lineRule="auto"/>
+                              <w:ind w:left="720" w:firstLine="360"/>
+                              <w:rPr>
+                                <w:rFonts w:ascii="Times New Roman" w:hAnsi="Times New Roman" w:cs="Times New Roman"/>
+                                <w:sz w:val="24"/>
+                                <w:szCs w:val="24"/>
+                              </w:rPr>
+                            </w:pPr>
+                            <w:r>
+                              <w:rPr>
+                                <w:rFonts w:ascii="Times New Roman" w:hAnsi="Times New Roman" w:cs="Times New Roman"/>
+                                <w:sz w:val="24"/>
+                                <w:szCs w:val="24"/>
+                              </w:rPr>
+                              <w:t xml:space="preserve">Affiliated Govt. </w:t>
+                            </w:r>
+                            <w:proofErr w:type="spellStart"/>
+                            <w:r>
+                              <w:rPr>
+                                <w:rFonts w:ascii="Times New Roman" w:hAnsi="Times New Roman" w:cs="Times New Roman"/>
+                                <w:sz w:val="24"/>
+                                <w:szCs w:val="24"/>
+                              </w:rPr>
+                              <w:t>Titumir</w:t>
+                            </w:r>
+                            <w:proofErr w:type="spellEnd"/>
+                            <w:r>
+                              <w:rPr>
+                                <w:rFonts w:ascii="Times New Roman" w:hAnsi="Times New Roman" w:cs="Times New Roman"/>
+                                <w:sz w:val="24"/>
+                                <w:szCs w:val="24"/>
+                              </w:rPr>
+                              <w:t xml:space="preserve"> Collage</w:t>
                             </w:r>
                           </w:p>
                         </w:txbxContent>
@@ -3471,7 +3485,7 @@
                 <v:stroke joinstyle="miter"/>
                 <v:path gradientshapeok="t" o:connecttype="rect"/>
               </v:shapetype>
-              <v:shape id="Text Box 9" o:spid="_x0000_s1026" type="#_x0000_t202" style="position:absolute;margin-left:284.65pt;margin-top:2.25pt;width:221.15pt;height:73.65pt;z-index:251666432;visibility:visible;mso-wrap-style:square;mso-width-percent:0;mso-height-percent:0;mso-wrap-distance-left:9pt;mso-wrap-distance-top:0;mso-wrap-distance-right:9pt;mso-wrap-distance-bottom:0;mso-position-horizontal:absolute;mso-position-horizontal-relative:margin;mso-position-vertical:absolute;mso-position-vertical-relative:text;mso-width-percent:0;mso-height-percent:0;mso-width-relative:margin;mso-height-relative:margin;v-text-anchor:top" o:gfxdata="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" fillcolor="white [3201]" stroked="f" strokeweight=".5pt">
+              <v:shape id="Text Box 9" o:spid="_x0000_s1026" type="#_x0000_t202" style="position:absolute;margin-left:284.7pt;margin-top:2.25pt;width:236.3pt;height:73.65pt;z-index:251666432;visibility:visible;mso-wrap-style:square;mso-width-percent:0;mso-height-percent:0;mso-wrap-distance-left:9pt;mso-wrap-distance-top:0;mso-wrap-distance-right:9pt;mso-wrap-distance-bottom:0;mso-position-horizontal:absolute;mso-position-horizontal-relative:margin;mso-position-vertical:absolute;mso-position-vertical-relative:text;mso-width-percent:0;mso-height-percent:0;mso-width-relative:margin;mso-height-relative:margin;v-text-anchor:top" o:gfxdata="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" fillcolor="white [3201]" stroked="f" strokeweight=".5pt">
                 <v:textbox>
                   <w:txbxContent>
                     <w:p>
@@ -3518,26 +3532,6 @@
                           <w:sz w:val="22"/>
                           <w:szCs w:val="22"/>
                         </w:rPr>
-                        <w:t>Major: Philosophy</w:t>
-                      </w:r>
-                    </w:p>
-                    <w:p>
-                      <w:pPr>
-                        <w:pStyle w:val="BodyText"/>
-                        <w:spacing w:line="276" w:lineRule="auto"/>
-                        <w:ind w:left="720" w:firstLine="360"/>
-                        <w:rPr>
-                          <w:rFonts w:ascii="Times New Roman" w:hAnsi="Times New Roman" w:cs="Times New Roman"/>
-                          <w:sz w:val="22"/>
-                          <w:szCs w:val="22"/>
-                        </w:rPr>
-                      </w:pPr>
-                      <w:r>
-                        <w:rPr>
-                          <w:rFonts w:ascii="Times New Roman" w:hAnsi="Times New Roman" w:cs="Times New Roman"/>
-                          <w:sz w:val="22"/>
-                          <w:szCs w:val="22"/>
-                        </w:rPr>
                         <w:t>Passing Year: 2020</w:t>
                       </w:r>
                     </w:p>
@@ -3548,17 +3542,55 @@
                         <w:ind w:left="720" w:firstLine="360"/>
                         <w:rPr>
                           <w:rFonts w:ascii="Times New Roman" w:hAnsi="Times New Roman" w:cs="Times New Roman"/>
-                          <w:sz w:val="22"/>
-                          <w:szCs w:val="22"/>
+                          <w:sz w:val="24"/>
+                          <w:szCs w:val="24"/>
                         </w:rPr>
                       </w:pPr>
                       <w:r>
                         <w:rPr>
                           <w:rFonts w:ascii="Times New Roman" w:hAnsi="Times New Roman" w:cs="Times New Roman"/>
-                          <w:sz w:val="22"/>
-                          <w:szCs w:val="22"/>
+                          <w:sz w:val="24"/>
+                          <w:szCs w:val="24"/>
                         </w:rPr>
                         <w:t>University of Dhaka, Bangladesh.</w:t>
+                      </w:r>
+                    </w:p>
+                    <w:p>
+                      <w:pPr>
+                        <w:pStyle w:val="BodyText"/>
+                        <w:spacing w:line="276" w:lineRule="auto"/>
+                        <w:ind w:left="720" w:firstLine="360"/>
+                        <w:rPr>
+                          <w:rFonts w:ascii="Times New Roman" w:hAnsi="Times New Roman" w:cs="Times New Roman"/>
+                          <w:sz w:val="24"/>
+                          <w:szCs w:val="24"/>
+                        </w:rPr>
+                      </w:pPr>
+                      <w:r>
+                        <w:rPr>
+                          <w:rFonts w:ascii="Times New Roman" w:hAnsi="Times New Roman" w:cs="Times New Roman"/>
+                          <w:sz w:val="24"/>
+                          <w:szCs w:val="24"/>
+                        </w:rPr>
+                        <w:t xml:space="preserve">Affiliated Govt. </w:t>
+                      </w:r>
+                      <w:proofErr w:type="spellStart"/>
+                      <w:r>
+                        <w:rPr>
+                          <w:rFonts w:ascii="Times New Roman" w:hAnsi="Times New Roman" w:cs="Times New Roman"/>
+                          <w:sz w:val="24"/>
+                          <w:szCs w:val="24"/>
+                        </w:rPr>
+                        <w:t>Titumir</w:t>
+                      </w:r>
+                      <w:proofErr w:type="spellEnd"/>
+                      <w:r>
+                        <w:rPr>
+                          <w:rFonts w:ascii="Times New Roman" w:hAnsi="Times New Roman" w:cs="Times New Roman"/>
+                          <w:sz w:val="24"/>
+                          <w:szCs w:val="24"/>
+                        </w:rPr>
+                        <w:t xml:space="preserve"> Collage</w:t>
                       </w:r>
                     </w:p>
                   </w:txbxContent>
@@ -3614,7 +3646,7 @@
           <w:sz w:val="22"/>
           <w:szCs w:val="22"/>
         </w:rPr>
-        <w:t>Major: Philosophy</w:t>
+        <w:t>Passing Year: 2021</w:t>
       </w:r>
     </w:p>
     <w:p>
@@ -3624,37 +3656,62 @@
         <w:ind w:hanging="128"/>
         <w:rPr>
           <w:rFonts w:ascii="Times New Roman" w:hAnsi="Times New Roman" w:cs="Times New Roman"/>
-          <w:sz w:val="22"/>
-          <w:szCs w:val="22"/>
-        </w:rPr>
-      </w:pPr>
-      <w:r>
-        <w:rPr>
-          <w:rFonts w:ascii="Times New Roman" w:hAnsi="Times New Roman" w:cs="Times New Roman"/>
-          <w:sz w:val="22"/>
-          <w:szCs w:val="22"/>
-        </w:rPr>
-        <w:t>Passing Year: 2021</w:t>
+          <w:sz w:val="24"/>
+          <w:szCs w:val="24"/>
+        </w:rPr>
+      </w:pPr>
+      <w:r>
+        <w:rPr>
+          <w:rFonts w:ascii="Times New Roman" w:hAnsi="Times New Roman" w:cs="Times New Roman"/>
+          <w:sz w:val="24"/>
+          <w:szCs w:val="24"/>
+        </w:rPr>
+        <w:t xml:space="preserve">University of Dhaka, Bangladesh. </w:t>
       </w:r>
     </w:p>
     <w:p>
       <w:pPr>
         <w:pStyle w:val="BodyText"/>
         <w:spacing w:line="276" w:lineRule="auto"/>
-        <w:ind w:hanging="128"/>
-        <w:rPr>
-          <w:rFonts w:ascii="Times New Roman" w:hAnsi="Times New Roman" w:cs="Times New Roman"/>
-          <w:sz w:val="22"/>
-          <w:szCs w:val="22"/>
-        </w:rPr>
-      </w:pPr>
-      <w:r>
-        <w:rPr>
-          <w:rFonts w:ascii="Times New Roman" w:hAnsi="Times New Roman" w:cs="Times New Roman"/>
-          <w:sz w:val="22"/>
-          <w:szCs w:val="22"/>
-        </w:rPr>
-        <w:t xml:space="preserve">University of Dhaka, Bangladesh. </w:t>
+        <w:rPr>
+          <w:rFonts w:ascii="Times New Roman" w:hAnsi="Times New Roman" w:cs="Times New Roman"/>
+          <w:sz w:val="24"/>
+          <w:szCs w:val="24"/>
+        </w:rPr>
+      </w:pPr>
+      <w:r>
+        <w:rPr>
+          <w:rFonts w:ascii="Times New Roman" w:hAnsi="Times New Roman" w:cs="Times New Roman"/>
+          <w:sz w:val="24"/>
+          <w:szCs w:val="24"/>
+        </w:rPr>
+        <w:t xml:space="preserve">   </w:t>
+      </w:r>
+      <w:r>
+        <w:rPr>
+          <w:rFonts w:ascii="Times New Roman" w:hAnsi="Times New Roman" w:cs="Times New Roman"/>
+          <w:sz w:val="24"/>
+          <w:szCs w:val="24"/>
+        </w:rPr>
+        <w:t xml:space="preserve">Affiliated Govt. </w:t>
+      </w:r>
+      <w:proofErr w:type="spellStart"/>
+      <w:r>
+        <w:rPr>
+          <w:rFonts w:ascii="Times New Roman" w:hAnsi="Times New Roman" w:cs="Times New Roman"/>
+          <w:sz w:val="24"/>
+          <w:szCs w:val="24"/>
+        </w:rPr>
+        <w:t>Titumir</w:t>
+      </w:r>
+      <w:proofErr w:type="spellEnd"/>
+      <w:r>
+        <w:rPr>
+          <w:rFonts w:ascii="Times New Roman" w:hAnsi="Times New Roman" w:cs="Times New Roman"/>
+          <w:sz w:val="24"/>
+          <w:szCs w:val="24"/>
+        </w:rPr>
+        <w:t xml:space="preserve"> Collage</w:t>
       </w:r>
     </w:p>
     <w:p>
@@ -3714,15 +3771,15 @@
         <mc:AlternateContent>
           <mc:Choice Requires="wps">
             <w:drawing>
-              <wp:anchor distT="0" distB="0" distL="114300" distR="114300" simplePos="0" relativeHeight="251670528" behindDoc="0" locked="0" layoutInCell="1" allowOverlap="1" wp14:anchorId="0D8E1998" wp14:editId="6CAC343D">
+              <wp:anchor distT="0" distB="0" distL="114300" distR="114300" simplePos="0" relativeHeight="251670528" behindDoc="0" locked="0" layoutInCell="1" allowOverlap="1" wp14:anchorId="0D8E1998" wp14:editId="3C09153B">
                 <wp:simplePos x="0" y="0"/>
                 <wp:positionH relativeFrom="margin">
-                  <wp:posOffset>3817088</wp:posOffset>
+                  <wp:posOffset>3817480</wp:posOffset>
                 </wp:positionH>
                 <wp:positionV relativeFrom="paragraph">
-                  <wp:posOffset>53310</wp:posOffset>
+                  <wp:posOffset>54333</wp:posOffset>
                 </wp:positionV>
-                <wp:extent cx="3079115" cy="1392866"/>
+                <wp:extent cx="3079115" cy="1452943"/>
                 <wp:effectExtent l="0" t="0" r="6985" b="0"/>
                 <wp:wrapNone/>
                 <wp:docPr id="1832018644" name="Text Box 9"/>
@@ -3734,7 +3791,7 @@
                       <wps:spPr>
                         <a:xfrm>
                           <a:off x="0" y="0"/>
-                          <a:ext cx="3079115" cy="1392866"/>
+                          <a:ext cx="3079115" cy="1452943"/>
                         </a:xfrm>
                         <a:prstGeom prst="rect">
                           <a:avLst/>
@@ -3980,7 +4037,7 @@
           </mc:Choice>
           <mc:Fallback>
             <w:pict>
-              <v:shape w14:anchorId="0D8E1998" id="_x0000_s1027" type="#_x0000_t202" style="position:absolute;margin-left:300.55pt;margin-top:4.2pt;width:242.45pt;height:109.65pt;z-index:251670528;visibility:visible;mso-wrap-style:square;mso-width-percent:0;mso-height-percent:0;mso-wrap-distance-left:9pt;mso-wrap-distance-top:0;mso-wrap-distance-right:9pt;mso-wrap-distance-bottom:0;mso-position-horizontal:absolute;mso-position-horizontal-relative:margin;mso-position-vertical:absolute;mso-position-vertical-relative:text;mso-width-percent:0;mso-height-percent:0;mso-width-relative:margin;mso-height-relative:margin;v-text-anchor:top" o:gfxdata="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" fillcolor="white [3201]" stroked="f" strokeweight=".5pt">
+              <v:shape w14:anchorId="0D8E1998" id="_x0000_s1027" type="#_x0000_t202" style="position:absolute;margin-left:300.6pt;margin-top:4.3pt;width:242.45pt;height:114.4pt;z-index:251670528;visibility:visible;mso-wrap-style:square;mso-width-percent:0;mso-height-percent:0;mso-wrap-distance-left:9pt;mso-wrap-distance-top:0;mso-wrap-distance-right:9pt;mso-wrap-distance-bottom:0;mso-position-horizontal:absolute;mso-position-horizontal-relative:margin;mso-position-vertical:absolute;mso-position-vertical-relative:text;mso-width-percent:0;mso-height-percent:0;mso-width-relative:margin;mso-height-relative:margin;v-text-anchor:top" o:gfxdata="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" fillcolor="white [3201]" stroked="f" strokeweight=".5pt">
                 <v:textbox>
                   <w:txbxContent>
                     <w:p>
@@ -4432,13 +4489,13 @@
         <mc:AlternateContent>
           <mc:Choice Requires="wps">
             <w:drawing>
-              <wp:anchor distT="0" distB="0" distL="114300" distR="114300" simplePos="0" relativeHeight="251672576" behindDoc="0" locked="0" layoutInCell="1" allowOverlap="1" wp14:anchorId="5E298AC8" wp14:editId="372819E7">
+              <wp:anchor distT="0" distB="0" distL="114300" distR="114300" simplePos="0" relativeHeight="251672576" behindDoc="0" locked="0" layoutInCell="1" allowOverlap="1" wp14:anchorId="5E298AC8" wp14:editId="09591327">
                 <wp:simplePos x="0" y="0"/>
                 <wp:positionH relativeFrom="margin">
-                  <wp:posOffset>5991860</wp:posOffset>
+                  <wp:posOffset>5829935</wp:posOffset>
                 </wp:positionH>
                 <wp:positionV relativeFrom="paragraph">
-                  <wp:posOffset>247015</wp:posOffset>
+                  <wp:posOffset>395605</wp:posOffset>
                 </wp:positionV>
                 <wp:extent cx="1133475" cy="492760"/>
                 <wp:effectExtent l="0" t="0" r="9525" b="2540"/>
@@ -4526,7 +4583,7 @@
           </mc:Choice>
           <mc:Fallback>
             <w:pict>
-              <v:shape w14:anchorId="5E298AC8" id="Text Box 8" o:spid="_x0000_s1028" type="#_x0000_t202" style="position:absolute;left:0;text-align:left;margin-left:471.8pt;margin-top:19.45pt;width:89.25pt;height:38.8pt;z-index:251672576;visibility:visible;mso-wrap-style:square;mso-width-percent:0;mso-height-percent:0;mso-wrap-distance-left:9pt;mso-wrap-distance-top:0;mso-wrap-distance-right:9pt;mso-wrap-distance-bottom:0;mso-position-horizontal:absolute;mso-position-horizontal-relative:margin;mso-position-vertical:absolute;mso-position-vertical-relative:text;mso-width-percent:0;mso-height-percent:0;mso-width-relative:margin;mso-height-relative:margin;v-text-anchor:top" o:gfxdata="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" fillcolor="white [3201]" stroked="f" strokeweight=".5pt">
+              <v:shape w14:anchorId="5E298AC8" id="Text Box 8" o:spid="_x0000_s1028" type="#_x0000_t202" style="position:absolute;left:0;text-align:left;margin-left:459.05pt;margin-top:31.15pt;width:89.25pt;height:38.8pt;z-index:251672576;visibility:visible;mso-wrap-style:square;mso-width-percent:0;mso-height-percent:0;mso-wrap-distance-left:9pt;mso-wrap-distance-top:0;mso-wrap-distance-right:9pt;mso-wrap-distance-bottom:0;mso-position-horizontal:absolute;mso-position-horizontal-relative:margin;mso-position-vertical:absolute;mso-position-vertical-relative:text;mso-width-percent:0;mso-height-percent:0;mso-width-relative:margin;mso-height-relative:margin;v-text-anchor:top" o:gfxdata="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" fillcolor="white [3201]" stroked="f" strokeweight=".5pt">
                 <v:textbox>
                   <w:txbxContent>
                     <w:p>
@@ -4585,13 +4642,13 @@
         <mc:AlternateContent>
           <mc:Choice Requires="wps">
             <w:drawing>
-              <wp:anchor distT="0" distB="0" distL="114300" distR="114300" simplePos="0" relativeHeight="251673600" behindDoc="0" locked="0" layoutInCell="1" allowOverlap="1" wp14:anchorId="0F8E5BF0" wp14:editId="4F98E222">
+              <wp:anchor distT="0" distB="0" distL="114300" distR="114300" simplePos="0" relativeHeight="251673600" behindDoc="0" locked="0" layoutInCell="1" allowOverlap="1" wp14:anchorId="0F8E5BF0" wp14:editId="18166BAE">
                 <wp:simplePos x="0" y="0"/>
                 <wp:positionH relativeFrom="margin">
-                  <wp:posOffset>6085205</wp:posOffset>
+                  <wp:posOffset>5923280</wp:posOffset>
                 </wp:positionH>
                 <wp:positionV relativeFrom="paragraph">
-                  <wp:posOffset>485585</wp:posOffset>
+                  <wp:posOffset>634260</wp:posOffset>
                 </wp:positionV>
                 <wp:extent cx="1002030" cy="0"/>
                 <wp:effectExtent l="0" t="0" r="0" b="0"/>
@@ -4640,7 +4697,7 @@
           </mc:Choice>
           <mc:Fallback>
             <w:pict>
-              <v:line w14:anchorId="62A2AA93" id="Straight Connector 9" o:spid="_x0000_s1026" style="position:absolute;z-index:251673600;visibility:visible;mso-wrap-style:square;mso-width-percent:0;mso-height-percent:0;mso-wrap-distance-left:9pt;mso-wrap-distance-top:0;mso-wrap-distance-right:9pt;mso-wrap-distance-bottom:0;mso-position-horizontal:absolute;mso-position-horizontal-relative:margin;mso-position-vertical:absolute;mso-position-vertical-relative:text;mso-width-percent:0;mso-height-percent:0;mso-width-relative:margin;mso-height-relative:margin" from="479.15pt,38.25pt" to="558.05pt,38.25pt" o:gfxdata="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" strokecolor="black [3040]">
+              <v:line w14:anchorId="65020B5A" id="Straight Connector 9" o:spid="_x0000_s1026" style="position:absolute;z-index:251673600;visibility:visible;mso-wrap-style:square;mso-width-percent:0;mso-height-percent:0;mso-wrap-distance-left:9pt;mso-wrap-distance-top:0;mso-wrap-distance-right:9pt;mso-wrap-distance-bottom:0;mso-position-horizontal:absolute;mso-position-horizontal-relative:margin;mso-position-vertical:absolute;mso-position-vertical-relative:text;mso-width-percent:0;mso-height-percent:0;mso-width-relative:margin;mso-height-relative:margin" from="466.4pt,49.95pt" to="545.3pt,49.95pt" o:gfxdata="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" strokecolor="black [3040]">
                 <w10:wrap anchorx="margin"/>
               </v:line>
             </w:pict>
@@ -8854,6 +8911,7 @@
   <w:style w:type="character" w:default="1" w:styleId="DefaultParagraphFont">
     <w:name w:val="Default Paragraph Font"/>
     <w:uiPriority w:val="1"/>
+    <w:semiHidden/>
     <w:unhideWhenUsed/>
   </w:style>
   <w:style w:type="table" w:default="1" w:styleId="TableNormal">
@@ -9381,6 +9439,10 @@
 </file>
 
 <file path=customXml/item1.xml><?xml version="1.0" encoding="utf-8"?>
+<b:Sources xmlns:b="http://schemas.openxmlformats.org/officeDocument/2006/bibliography" xmlns="http://schemas.openxmlformats.org/officeDocument/2006/bibliography" SelectedStyle="\APASixthEditionOfficeOnline.xsl" StyleName="APA" Version="6"/>
+</file>
+
+<file path=customXml/item2.xml><?xml version="1.0" encoding="utf-8"?>
 <?mso-contentType ?>
 <FormTemplates xmlns="http://schemas.microsoft.com/sharepoint/v3/contenttype/forms">
   <Display>DocumentLibraryForm</Display>
@@ -9389,11 +9451,16 @@
 </FormTemplates>
 </file>
 
-<file path=customXml/item2.xml><?xml version="1.0" encoding="utf-8"?>
-<b:Sources xmlns:b="http://schemas.openxmlformats.org/officeDocument/2006/bibliography" xmlns="http://schemas.openxmlformats.org/officeDocument/2006/bibliography" SelectedStyle="\APASixthEditionOfficeOnline.xsl" StyleName="APA" Version="6"/>
+<file path=customXml/item3.xml><?xml version="1.0" encoding="utf-8"?>
+<p:properties xmlns:p="http://schemas.microsoft.com/office/2006/metadata/properties" xmlns:xsi="http://www.w3.org/2001/XMLSchema-instance" xmlns:pc="http://schemas.microsoft.com/office/infopath/2007/PartnerControls">
+  <documentManagement>
+    <_ip_UnifiedCompliancePolicyUIAction xmlns="http://schemas.microsoft.com/sharepoint/v3" xsi:nil="true"/>
+    <_ip_UnifiedCompliancePolicyProperties xmlns="http://schemas.microsoft.com/sharepoint/v3" xsi:nil="true"/>
+  </documentManagement>
+</p:properties>
 </file>
 
-<file path=customXml/item3.xml><?xml version="1.0" encoding="utf-8"?>
+<file path=customXml/item4.xml><?xml version="1.0" encoding="utf-8"?>
 <ct:contentTypeSchema xmlns:ct="http://schemas.microsoft.com/office/2006/metadata/contentType" xmlns:ma="http://schemas.microsoft.com/office/2006/metadata/properties/metaAttributes" ct:_="" ma:_="" ma:contentTypeName="Document" ma:contentTypeID="0x0101003C7E18303F841E4396D5FD068880D5D3" ma:contentTypeVersion="16" ma:contentTypeDescription="Create a new document." ma:contentTypeScope="" ma:versionID="481bb1a4332af3889a7ecc17e1abcbf3">
   <xsd:schema xmlns:xsd="http://www.w3.org/2001/XMLSchema" xmlns:xs="http://www.w3.org/2001/XMLSchema" xmlns:p="http://schemas.microsoft.com/office/2006/metadata/properties" xmlns:ns1="http://schemas.microsoft.com/sharepoint/v3" xmlns:ns2="a64c34e4-9fca-4d45-92d3-78fdd6d0542b" xmlns:ns3="52da1144-a761-4d48-9b89-d9f53447ebd2" targetNamespace="http://schemas.microsoft.com/office/2006/metadata/properties" ma:root="true" ma:fieldsID="8865ff7fa4f1c40d080b337996aaf0bd" ns1:_="" ns2:_="" ns3:_="">
     <xsd:import namespace="http://schemas.microsoft.com/sharepoint/v3"/>
@@ -9633,16 +9700,15 @@
 </ct:contentTypeSchema>
 </file>
 
-<file path=customXml/item4.xml><?xml version="1.0" encoding="utf-8"?>
-<p:properties xmlns:p="http://schemas.microsoft.com/office/2006/metadata/properties" xmlns:xsi="http://www.w3.org/2001/XMLSchema-instance" xmlns:pc="http://schemas.microsoft.com/office/infopath/2007/PartnerControls">
-  <documentManagement>
-    <_ip_UnifiedCompliancePolicyUIAction xmlns="http://schemas.microsoft.com/sharepoint/v3" xsi:nil="true"/>
-    <_ip_UnifiedCompliancePolicyProperties xmlns="http://schemas.microsoft.com/sharepoint/v3" xsi:nil="true"/>
-  </documentManagement>
-</p:properties>
+<file path=customXml/itemProps1.xml><?xml version="1.0" encoding="utf-8"?>
+<ds:datastoreItem xmlns:ds="http://schemas.openxmlformats.org/officeDocument/2006/customXml" ds:itemID="{94EF51D2-543D-487D-A5F8-7F6DE96BEF05}">
+  <ds:schemaRefs>
+    <ds:schemaRef ds:uri="http://schemas.openxmlformats.org/officeDocument/2006/bibliography"/>
+  </ds:schemaRefs>
+</ds:datastoreItem>
 </file>
 
-<file path=customXml/itemProps1.xml><?xml version="1.0" encoding="utf-8"?>
+<file path=customXml/itemProps2.xml><?xml version="1.0" encoding="utf-8"?>
 <ds:datastoreItem xmlns:ds="http://schemas.openxmlformats.org/officeDocument/2006/customXml" ds:itemID="{4E8B984F-FFA9-4980-B3D9-257B0B40EA87}">
   <ds:schemaRefs>
     <ds:schemaRef ds:uri="http://schemas.microsoft.com/sharepoint/v3/contenttype/forms"/>
@@ -9650,15 +9716,17 @@
 </ds:datastoreItem>
 </file>
 
-<file path=customXml/itemProps2.xml><?xml version="1.0" encoding="utf-8"?>
-<ds:datastoreItem xmlns:ds="http://schemas.openxmlformats.org/officeDocument/2006/customXml" ds:itemID="{94EF51D2-543D-487D-A5F8-7F6DE96BEF05}">
+<file path=customXml/itemProps3.xml><?xml version="1.0" encoding="utf-8"?>
+<ds:datastoreItem xmlns:ds="http://schemas.openxmlformats.org/officeDocument/2006/customXml" ds:itemID="{93BDEE00-7A85-4E61-B7E5-34AB3BBCBAF5}">
   <ds:schemaRefs>
-    <ds:schemaRef ds:uri="http://schemas.openxmlformats.org/officeDocument/2006/bibliography"/>
+    <ds:schemaRef ds:uri="http://schemas.microsoft.com/office/2006/metadata/properties"/>
+    <ds:schemaRef ds:uri="http://schemas.microsoft.com/office/infopath/2007/PartnerControls"/>
+    <ds:schemaRef ds:uri="http://schemas.microsoft.com/sharepoint/v3"/>
   </ds:schemaRefs>
 </ds:datastoreItem>
 </file>
 
-<file path=customXml/itemProps3.xml><?xml version="1.0" encoding="utf-8"?>
+<file path=customXml/itemProps4.xml><?xml version="1.0" encoding="utf-8"?>
 <ds:datastoreItem xmlns:ds="http://schemas.openxmlformats.org/officeDocument/2006/customXml" ds:itemID="{536B8056-A6F8-4EC0-902C-54819F9B4614}">
   <ds:schemaRefs>
     <ds:schemaRef ds:uri="http://schemas.microsoft.com/office/2006/metadata/contentType"/>
@@ -9676,14 +9744,4 @@
     <ds:schemaRef ds:uri="http://schemas.microsoft.com/internal/obd"/>
   </ds:schemaRefs>
 </ds:datastoreItem>
-</file>
-
-<file path=customXml/itemProps4.xml><?xml version="1.0" encoding="utf-8"?>
-<ds:datastoreItem xmlns:ds="http://schemas.openxmlformats.org/officeDocument/2006/customXml" ds:itemID="{93BDEE00-7A85-4E61-B7E5-34AB3BBCBAF5}">
-  <ds:schemaRefs>
-    <ds:schemaRef ds:uri="http://schemas.microsoft.com/office/2006/metadata/properties"/>
-    <ds:schemaRef ds:uri="http://schemas.microsoft.com/office/infopath/2007/PartnerControls"/>
-    <ds:schemaRef ds:uri="http://schemas.microsoft.com/sharepoint/v3"/>
-  </ds:schemaRefs>
-</ds:datastoreItem>
 </file>
</xml_diff>